<commit_message>
just checking in my initial changes, including beginning to partition off framework components
</commit_message>
<xml_diff>
--- a/docassemble/MichiganLetterToLandlordReRet/data/templates/michigan_letter_to_landlord_re__ret.docx
+++ b/docassemble/MichiganLetterToLandlordReRet/data/templates/michigan_letter_to_landlord_re__ret.docx
@@ -1,6 +1,6 @@
 
 <file path=word/document.xml><?xml version="1.0" encoding="utf-8"?>
-<w:document xmlns:wpc="http://schemas.microsoft.com/office/word/2010/wordprocessingCanvas" xmlns:cx="http://schemas.microsoft.com/office/drawing/2014/chartex" xmlns:cx1="http://schemas.microsoft.com/office/drawing/2015/9/8/chartex" xmlns:cx2="http://schemas.microsoft.com/office/drawing/2015/10/21/chartex" xmlns:cx3="http://schemas.microsoft.com/office/drawing/2016/5/9/chartex" xmlns:cx4="http://schemas.microsoft.com/office/drawing/2016/5/10/chartex" xmlns:cx5="http://schemas.microsoft.com/office/drawing/2016/5/11/chartex" xmlns:cx6="http://schemas.microsoft.com/office/drawing/2016/5/12/chartex" xmlns:cx7="http://schemas.microsoft.com/office/drawing/2016/5/13/chartex" xmlns:cx8="http://schemas.microsoft.com/office/drawing/2016/5/14/chartex" xmlns:mc="http://schemas.openxmlformats.org/markup-compatibility/2006" xmlns:aink="http://schemas.microsoft.com/office/drawing/2016/ink" xmlns:am3d="http://schemas.microsoft.com/office/drawing/2017/model3d" xmlns:o="urn:schemas-microsoft-com:office:office" xmlns:oel="http://schemas.microsoft.com/office/2019/extlst" xmlns:r="http://schemas.openxmlformats.org/officeDocument/2006/relationships" xmlns:m="http://schemas.openxmlformats.org/officeDocument/2006/math" xmlns:v="urn:schemas-microsoft-com:vml" xmlns:wp14="http://schemas.microsoft.com/office/word/2010/wordprocessingDrawing" xmlns:wp="http://schemas.openxmlformats.org/drawingml/2006/wordprocessingDrawing" xmlns:w10="urn:schemas-microsoft-com:office:word" xmlns:w="http://schemas.openxmlformats.org/wordprocessingml/2006/main" xmlns:w14="http://schemas.microsoft.com/office/word/2010/wordml" xmlns:w15="http://schemas.microsoft.com/office/word/2012/wordml" xmlns:w16cex="http://schemas.microsoft.com/office/word/2018/wordml/cex" xmlns:w16cid="http://schemas.microsoft.com/office/word/2016/wordml/cid" xmlns:w16="http://schemas.microsoft.com/office/word/2018/wordml" xmlns:w16du="http://schemas.microsoft.com/office/word/2023/wordml/word16du" xmlns:w16sdtdh="http://schemas.microsoft.com/office/word/2020/wordml/sdtdatahash" xmlns:w16se="http://schemas.microsoft.com/office/word/2015/wordml/symex" xmlns:wpg="http://schemas.microsoft.com/office/word/2010/wordprocessingGroup" xmlns:wpi="http://schemas.microsoft.com/office/word/2010/wordprocessingInk" xmlns:wne="http://schemas.microsoft.com/office/word/2006/wordml" xmlns:wps="http://schemas.microsoft.com/office/word/2010/wordprocessingShape" mc:Ignorable="w14 w15 w16se w16cid w16 w16cex w16sdtdh wp14">
+<w:document xmlns:wpc="http://schemas.microsoft.com/office/word/2010/wordprocessingCanvas" xmlns:cx="http://schemas.microsoft.com/office/drawing/2014/chartex" xmlns:mc="http://schemas.openxmlformats.org/markup-compatibility/2006" xmlns:o="urn:schemas-microsoft-com:office:office" xmlns:r="http://schemas.openxmlformats.org/officeDocument/2006/relationships" xmlns:m="http://schemas.openxmlformats.org/officeDocument/2006/math" xmlns:v="urn:schemas-microsoft-com:vml" xmlns:wp14="http://schemas.microsoft.com/office/word/2010/wordprocessingDrawing" xmlns:wp="http://schemas.openxmlformats.org/drawingml/2006/wordprocessingDrawing" xmlns:w10="urn:schemas-microsoft-com:office:word" xmlns:w="http://schemas.openxmlformats.org/wordprocessingml/2006/main" xmlns:w14="http://schemas.microsoft.com/office/word/2010/wordml" xmlns:w15="http://schemas.microsoft.com/office/word/2012/wordml" xmlns:w16se="http://schemas.microsoft.com/office/word/2015/wordml/symex" xmlns:wpg="http://schemas.microsoft.com/office/word/2010/wordprocessingGroup" xmlns:wpi="http://schemas.microsoft.com/office/word/2010/wordprocessingInk" xmlns:wne="http://schemas.microsoft.com/office/word/2006/wordml" xmlns:wps="http://schemas.microsoft.com/office/word/2010/wordprocessingShape" mc:Ignorable="w14 w15 w16se wp14">
   <w:body>
     <w:p>
       <w:pPr>
@@ -50,7 +50,54 @@
       </w:r>
       <w:proofErr w:type="spellEnd"/>
       <w:r>
-        <w:t xml:space="preserve"> %}</w:t>
+        <w:t xml:space="preserve"> </w:t>
+      </w:r>
+      <w:proofErr w:type="gramStart"/>
+      <w:r>
+        <w:t>%}</w:t>
+      </w:r>
+      <w:r>
+        <w:t>{</w:t>
+      </w:r>
+      <w:proofErr w:type="gramEnd"/>
+      <w:r>
+        <w:t xml:space="preserve">{ </w:t>
+      </w:r>
+      <w:proofErr w:type="spellStart"/>
+      <w:r>
+        <w:t>forwarding_address</w:t>
+      </w:r>
+      <w:r>
+        <w:t>.line_one</w:t>
+      </w:r>
+      <w:proofErr w:type="spellEnd"/>
+      <w:r>
+        <w:t>()</w:t>
+      </w:r>
+      <w:r>
+        <w:t xml:space="preserve"> }}</w:t>
+      </w:r>
+    </w:p>
+    <w:p>
+      <w:pPr>
+        <w:ind w:left="5760"/>
+      </w:pPr>
+      <w:r>
+        <w:t xml:space="preserve">{{ </w:t>
+      </w:r>
+      <w:proofErr w:type="spellStart"/>
+      <w:r>
+        <w:t>forwarding_address</w:t>
+      </w:r>
+      <w:r>
+        <w:t>.line_two</w:t>
+      </w:r>
+      <w:proofErr w:type="spellEnd"/>
+      <w:r>
+        <w:t>()</w:t>
+      </w:r>
+      <w:r>
+        <w:t xml:space="preserve"> }}</w:t>
       </w:r>
     </w:p>
     <w:p>
@@ -61,72 +108,122 @@
       <w:r>
         <w:t xml:space="preserve">{{ </w:t>
       </w:r>
-      <w:proofErr w:type="spellStart"/>
-      <w:r>
-        <w:t>forwarding</w:t>
+      <w:r>
+        <w:t>users</w:t>
       </w:r>
       <w:proofErr w:type="gramEnd"/>
       <w:r>
-        <w:t>_address</w:t>
-      </w:r>
-      <w:r>
-        <w:t>.line_one</w:t>
-      </w:r>
-      <w:proofErr w:type="spellEnd"/>
-      <w:r>
-        <w:t>()</w:t>
-      </w:r>
+        <w:t>[0].</w:t>
+      </w:r>
+      <w:proofErr w:type="spellStart"/>
+      <w:r>
+        <w:t>phone_number</w:t>
+      </w:r>
+      <w:proofErr w:type="spellEnd"/>
       <w:r>
         <w:t xml:space="preserve"> }}</w:t>
       </w:r>
     </w:p>
-    <w:p>
-      <w:pPr>
-        <w:ind w:left="5760"/>
-      </w:pPr>
-      <w:r>
-        <w:t xml:space="preserve">{{ </w:t>
-      </w:r>
-      <w:proofErr w:type="spellStart"/>
-      <w:r>
-        <w:t>forwarding_address</w:t>
-      </w:r>
-      <w:r>
-        <w:t>.line_two</w:t>
-      </w:r>
-      <w:proofErr w:type="spellEnd"/>
-      <w:r>
-        <w:t>()</w:t>
-      </w:r>
+    <w:p/>
+    <w:p>
+      <w:r>
+        <w:t>num_users</w:t>
+      </w:r>
+      <w:r>
+        <w:t>:</w:t>
+      </w:r>
+      <w:r>
+        <w:t xml:space="preserve"> </w:t>
+      </w:r>
+      <w:proofErr w:type="gramStart"/>
+      <w:r>
+        <w:t>{</w:t>
+      </w:r>
+      <w:r>
+        <w:t xml:space="preserve">{ </w:t>
+      </w:r>
+      <w:proofErr w:type="spellStart"/>
+      <w:r>
+        <w:t>num</w:t>
+      </w:r>
+      <w:proofErr w:type="gramEnd"/>
+      <w:r>
+        <w:t>_users</w:t>
+      </w:r>
+      <w:proofErr w:type="spellEnd"/>
       <w:r>
         <w:t xml:space="preserve"> }}</w:t>
       </w:r>
     </w:p>
     <w:p>
-      <w:pPr>
-        <w:ind w:left="5760"/>
-      </w:pPr>
+      <w:r>
+        <w:t>len(</w:t>
+      </w:r>
       <w:proofErr w:type="gramStart"/>
       <w:r>
-        <w:t xml:space="preserve">{{ </w:t>
-      </w:r>
-      <w:r>
-        <w:t>users</w:t>
+        <w:t>users.elements</w:t>
       </w:r>
       <w:proofErr w:type="gramEnd"/>
       <w:r>
-        <w:t>[0].</w:t>
-      </w:r>
-      <w:proofErr w:type="spellStart"/>
-      <w:r>
-        <w:t>phone_number</w:t>
-      </w:r>
-      <w:proofErr w:type="spellEnd"/>
+        <w:t>): {</w:t>
+      </w:r>
+      <w:r>
+        <w:t>{</w:t>
+      </w:r>
+      <w:r>
+        <w:t xml:space="preserve"> </w:t>
+      </w:r>
+      <w:proofErr w:type="spellStart"/>
+      <w:r>
+        <w:t>len</w:t>
+      </w:r>
+      <w:proofErr w:type="spellEnd"/>
+      <w:r>
+        <w:t>(users</w:t>
+      </w:r>
+      <w:r>
+        <w:t>)</w:t>
+      </w:r>
+      <w:r>
+        <w:t xml:space="preserve"> </w:t>
+      </w:r>
+      <w:r>
+        <w:t>}}</w:t>
+      </w:r>
+    </w:p>
+    <w:p>
+      <w:r>
+        <w:t xml:space="preserve">users: </w:t>
+      </w:r>
+      <w:proofErr w:type="gramStart"/>
+      <w:r>
+        <w:t>{{ users</w:t>
+      </w:r>
+      <w:proofErr w:type="gramEnd"/>
       <w:r>
         <w:t xml:space="preserve"> }}</w:t>
       </w:r>
     </w:p>
-    <w:p/>
+    <w:p>
+      <w:proofErr w:type="spellStart"/>
+      <w:r>
+        <w:t>users.elements</w:t>
+      </w:r>
+      <w:proofErr w:type="spellEnd"/>
+      <w:r>
+        <w:t xml:space="preserve">:  {{ </w:t>
+      </w:r>
+      <w:proofErr w:type="spellStart"/>
+      <w:r>
+        <w:t>users.elements</w:t>
+      </w:r>
+      <w:proofErr w:type="spellEnd"/>
+      <w:r>
+        <w:t xml:space="preserve"> }}</w:t>
+      </w:r>
+      <w:bookmarkStart w:id="0" w:name="_GoBack"/>
+      <w:bookmarkEnd w:id="0"/>
+    </w:p>
     <w:p>
       <w:proofErr w:type="gramStart"/>
       <w:r>
@@ -336,6 +433,135 @@
         </w:rPr>
         <w:t xml:space="preserve">On </w:t>
       </w:r>
+      <w:r>
+        <w:rPr>
+          <w:rFonts w:ascii="Times New Roman" w:hAnsi="Times New Roman" w:cs="Times New Roman"/>
+          <w:sz w:val="24"/>
+          <w:szCs w:val="24"/>
+        </w:rPr>
+        <w:t xml:space="preserve">{{ </w:t>
+      </w:r>
+      <w:proofErr w:type="spellStart"/>
+      <w:r>
+        <w:rPr>
+          <w:rFonts w:ascii="Times New Roman" w:hAnsi="Times New Roman" w:cs="Times New Roman"/>
+          <w:sz w:val="24"/>
+          <w:szCs w:val="24"/>
+        </w:rPr>
+        <w:t>vacation_date</w:t>
+      </w:r>
+      <w:proofErr w:type="spellEnd"/>
+      <w:r>
+        <w:rPr>
+          <w:rFonts w:ascii="Times New Roman" w:hAnsi="Times New Roman" w:cs="Times New Roman"/>
+          <w:sz w:val="24"/>
+          <w:szCs w:val="24"/>
+        </w:rPr>
+        <w:t xml:space="preserve"> }}</w:t>
+      </w:r>
+      <w:r>
+        <w:rPr>
+          <w:rFonts w:ascii="Times New Roman" w:hAnsi="Times New Roman" w:cs="Times New Roman"/>
+          <w:sz w:val="24"/>
+          <w:szCs w:val="24"/>
+        </w:rPr>
+        <w:t>,</w:t>
+      </w:r>
+      <w:r>
+        <w:rPr>
+          <w:rFonts w:ascii="Times New Roman" w:hAnsi="Times New Roman" w:cs="Times New Roman"/>
+          <w:sz w:val="24"/>
+          <w:szCs w:val="24"/>
+        </w:rPr>
+        <w:t xml:space="preserve"> </w:t>
+      </w:r>
+      <w:r>
+        <w:rPr>
+          <w:rStyle w:val="contenttitle"/>
+          <w:rFonts w:ascii="Times New Roman" w:hAnsi="Times New Roman"/>
+          <w:sz w:val="24"/>
+          <w:szCs w:val="24"/>
+        </w:rPr>
+        <w:t xml:space="preserve">{{ 'we' if </w:t>
+      </w:r>
+      <w:r>
+        <w:rPr>
+          <w:rStyle w:val="contenttitle"/>
+          <w:rFonts w:ascii="Times New Roman" w:hAnsi="Times New Roman"/>
+          <w:sz w:val="24"/>
+          <w:szCs w:val="24"/>
+        </w:rPr>
+        <w:t>users.there_is_another</w:t>
+      </w:r>
+      <w:r>
+        <w:rPr>
+          <w:rStyle w:val="contenttitle"/>
+          <w:rFonts w:ascii="Times New Roman" w:hAnsi="Times New Roman"/>
+          <w:sz w:val="24"/>
+          <w:szCs w:val="24"/>
+        </w:rPr>
+        <w:t xml:space="preserve"> </w:t>
+      </w:r>
+      <w:r>
+        <w:rPr>
+          <w:rStyle w:val="contenttitle"/>
+          <w:rFonts w:ascii="Times New Roman" w:hAnsi="Times New Roman"/>
+          <w:sz w:val="24"/>
+          <w:szCs w:val="24"/>
+        </w:rPr>
+        <w:t>else 'I' }}</w:t>
+      </w:r>
+      <w:r>
+        <w:rPr>
+          <w:rStyle w:val="contenttitle"/>
+          <w:rFonts w:ascii="Times New Roman" w:hAnsi="Times New Roman"/>
+          <w:sz w:val="24"/>
+          <w:szCs w:val="24"/>
+        </w:rPr>
+        <w:t xml:space="preserve"> </w:t>
+      </w:r>
+      <w:r>
+        <w:rPr>
+          <w:rFonts w:ascii="Times New Roman" w:hAnsi="Times New Roman" w:cs="Times New Roman"/>
+          <w:sz w:val="24"/>
+          <w:szCs w:val="24"/>
+        </w:rPr>
+        <w:t>vacated</w:t>
+      </w:r>
+      <w:r>
+        <w:rPr>
+          <w:rFonts w:ascii="Times New Roman" w:hAnsi="Times New Roman" w:cs="Times New Roman"/>
+          <w:sz w:val="24"/>
+          <w:szCs w:val="24"/>
+        </w:rPr>
+        <w:t xml:space="preserve"> {{ </w:t>
+      </w:r>
+      <w:proofErr w:type="spellStart"/>
+      <w:r>
+        <w:rPr>
+          <w:rFonts w:ascii="Times New Roman" w:hAnsi="Times New Roman" w:cs="Times New Roman"/>
+          <w:sz w:val="24"/>
+          <w:szCs w:val="24"/>
+        </w:rPr>
+        <w:t>rental_address.on_one_line</w:t>
+      </w:r>
+      <w:proofErr w:type="spellEnd"/>
+      <w:r>
+        <w:rPr>
+          <w:rFonts w:ascii="Times New Roman" w:hAnsi="Times New Roman" w:cs="Times New Roman"/>
+          <w:sz w:val="24"/>
+          <w:szCs w:val="24"/>
+        </w:rPr>
+        <w:t>() }}</w:t>
+      </w:r>
+      <w:r>
+        <w:rPr>
+          <w:rFonts w:ascii="Times New Roman" w:hAnsi="Times New Roman" w:cs="Times New Roman"/>
+          <w:sz w:val="24"/>
+          <w:szCs w:val="24"/>
+        </w:rPr>
+        <w:t xml:space="preserve">. On </w:t>
+      </w:r>
       <w:proofErr w:type="gramStart"/>
       <w:r>
         <w:rPr>
@@ -352,7 +578,7 @@
           <w:sz w:val="24"/>
           <w:szCs w:val="24"/>
         </w:rPr>
-        <w:t>vacation</w:t>
+        <w:t>notification</w:t>
       </w:r>
       <w:proofErr w:type="gramEnd"/>
       <w:r>
@@ -397,6 +623,7 @@
         </w:rPr>
         <w:t xml:space="preserve">{{ 'we' if </w:t>
       </w:r>
+      <w:proofErr w:type="spellStart"/>
       <w:r>
         <w:rPr>
           <w:rStyle w:val="contenttitle"/>
@@ -404,8 +631,9 @@
           <w:sz w:val="24"/>
           <w:szCs w:val="24"/>
         </w:rPr>
-        <w:t xml:space="preserve">True </w:t>
-      </w:r>
+        <w:t>users.there_is_another</w:t>
+      </w:r>
+      <w:proofErr w:type="spellEnd"/>
       <w:r>
         <w:rPr>
           <w:rStyle w:val="contenttitle"/>
@@ -413,363 +641,371 @@
           <w:sz w:val="24"/>
           <w:szCs w:val="24"/>
         </w:rPr>
+        <w:t xml:space="preserve"> </w:t>
+      </w:r>
+      <w:r>
+        <w:rPr>
+          <w:rStyle w:val="contenttitle"/>
+          <w:rFonts w:ascii="Times New Roman" w:hAnsi="Times New Roman"/>
+          <w:sz w:val="24"/>
+          <w:szCs w:val="24"/>
+        </w:rPr>
+        <w:t xml:space="preserve">else 'I' }} </w:t>
+      </w:r>
+      <w:r>
+        <w:rPr>
+          <w:rFonts w:ascii="Times New Roman" w:hAnsi="Times New Roman" w:cs="Times New Roman"/>
+          <w:sz w:val="24"/>
+          <w:szCs w:val="24"/>
+        </w:rPr>
+        <w:t xml:space="preserve">{{ </w:t>
+      </w:r>
+      <w:proofErr w:type="spellStart"/>
+      <w:r>
+        <w:rPr>
+          <w:rFonts w:ascii="Times New Roman" w:hAnsi="Times New Roman" w:cs="Times New Roman"/>
+          <w:sz w:val="24"/>
+          <w:szCs w:val="24"/>
+        </w:rPr>
+        <w:t>type_of_delivery</w:t>
+      </w:r>
+      <w:proofErr w:type="spellEnd"/>
+      <w:r>
+        <w:rPr>
+          <w:rFonts w:ascii="Times New Roman" w:hAnsi="Times New Roman" w:cs="Times New Roman"/>
+          <w:sz w:val="24"/>
+          <w:szCs w:val="24"/>
+        </w:rPr>
+        <w:t xml:space="preserve"> }}</w:t>
+      </w:r>
+      <w:r>
+        <w:rPr>
+          <w:rFonts w:ascii="Times New Roman" w:hAnsi="Times New Roman" w:cs="Times New Roman"/>
+          <w:sz w:val="24"/>
+          <w:szCs w:val="24"/>
+        </w:rPr>
+        <w:t xml:space="preserve"> </w:t>
+      </w:r>
+      <w:r>
+        <w:rPr>
+          <w:rStyle w:val="contenttitle"/>
+          <w:rFonts w:ascii="Times New Roman" w:hAnsi="Times New Roman"/>
+          <w:sz w:val="24"/>
+          <w:szCs w:val="24"/>
+        </w:rPr>
+        <w:t xml:space="preserve">{{ 'our' if </w:t>
+      </w:r>
+      <w:proofErr w:type="spellStart"/>
+      <w:r>
+        <w:rPr>
+          <w:rStyle w:val="contenttitle"/>
+          <w:rFonts w:ascii="Times New Roman" w:hAnsi="Times New Roman"/>
+          <w:sz w:val="24"/>
+          <w:szCs w:val="24"/>
+        </w:rPr>
+        <w:t>users.there_is_another</w:t>
+      </w:r>
+      <w:proofErr w:type="spellEnd"/>
+      <w:r>
+        <w:rPr>
+          <w:rStyle w:val="contenttitle"/>
+          <w:rFonts w:ascii="Times New Roman" w:hAnsi="Times New Roman"/>
+          <w:sz w:val="24"/>
+          <w:szCs w:val="24"/>
+        </w:rPr>
+        <w:t xml:space="preserve"> </w:t>
+      </w:r>
+      <w:r>
+        <w:rPr>
+          <w:rStyle w:val="contenttitle"/>
+          <w:rFonts w:ascii="Times New Roman" w:hAnsi="Times New Roman"/>
+          <w:sz w:val="24"/>
+          <w:szCs w:val="24"/>
+        </w:rPr>
+        <w:t xml:space="preserve">else 'my' }} </w:t>
+      </w:r>
+      <w:r>
+        <w:rPr>
+          <w:rFonts w:ascii="Times New Roman" w:hAnsi="Times New Roman" w:cs="Times New Roman"/>
+          <w:sz w:val="24"/>
+          <w:szCs w:val="24"/>
+        </w:rPr>
+        <w:t xml:space="preserve">forwarding address to you. </w:t>
+      </w:r>
+      <w:proofErr w:type="gramStart"/>
+      <w:r>
+        <w:rPr>
+          <w:rStyle w:val="contenttitle"/>
+          <w:rFonts w:ascii="Times New Roman" w:hAnsi="Times New Roman"/>
+          <w:sz w:val="24"/>
+          <w:szCs w:val="24"/>
+        </w:rPr>
+        <w:t>{{ '</w:t>
+      </w:r>
+      <w:proofErr w:type="gramEnd"/>
+      <w:r>
+        <w:rPr>
+          <w:rStyle w:val="contenttitle"/>
+          <w:rFonts w:ascii="Times New Roman" w:hAnsi="Times New Roman"/>
+          <w:sz w:val="24"/>
+          <w:szCs w:val="24"/>
+        </w:rPr>
+        <w:t xml:space="preserve">Our' if </w:t>
+      </w:r>
+      <w:proofErr w:type="spellStart"/>
+      <w:r>
+        <w:rPr>
+          <w:rStyle w:val="contenttitle"/>
+          <w:rFonts w:ascii="Times New Roman" w:hAnsi="Times New Roman"/>
+          <w:sz w:val="24"/>
+          <w:szCs w:val="24"/>
+        </w:rPr>
+        <w:t>users.there_is_another</w:t>
+      </w:r>
+      <w:proofErr w:type="spellEnd"/>
+      <w:r>
+        <w:rPr>
+          <w:rStyle w:val="contenttitle"/>
+          <w:rFonts w:ascii="Times New Roman" w:hAnsi="Times New Roman"/>
+          <w:sz w:val="24"/>
+          <w:szCs w:val="24"/>
+        </w:rPr>
+        <w:t xml:space="preserve"> </w:t>
+      </w:r>
+      <w:r>
+        <w:rPr>
+          <w:rStyle w:val="contenttitle"/>
+          <w:rFonts w:ascii="Times New Roman" w:hAnsi="Times New Roman"/>
+          <w:sz w:val="24"/>
+          <w:szCs w:val="24"/>
+        </w:rPr>
+        <w:t>else 'My' }}</w:t>
+      </w:r>
+      <w:r>
+        <w:rPr>
+          <w:rStyle w:val="contenttitle"/>
+          <w:rFonts w:ascii="Times New Roman" w:hAnsi="Times New Roman"/>
+          <w:sz w:val="24"/>
+          <w:szCs w:val="24"/>
+        </w:rPr>
+        <w:t xml:space="preserve"> </w:t>
+      </w:r>
+      <w:r>
+        <w:rPr>
+          <w:rFonts w:ascii="Times New Roman" w:hAnsi="Times New Roman" w:cs="Times New Roman"/>
+          <w:sz w:val="24"/>
+          <w:szCs w:val="24"/>
+        </w:rPr>
+        <w:t xml:space="preserve">forwarding address is </w:t>
+      </w:r>
+      <w:r>
+        <w:rPr>
+          <w:rFonts w:ascii="Times New Roman" w:hAnsi="Times New Roman" w:cs="Times New Roman"/>
+          <w:sz w:val="24"/>
+          <w:szCs w:val="24"/>
+        </w:rPr>
+        <w:t xml:space="preserve">{{ </w:t>
+      </w:r>
+      <w:proofErr w:type="spellStart"/>
+      <w:r>
+        <w:rPr>
+          <w:rFonts w:ascii="Times New Roman" w:hAnsi="Times New Roman" w:cs="Times New Roman"/>
+          <w:sz w:val="24"/>
+          <w:szCs w:val="24"/>
+        </w:rPr>
+        <w:t>forwarding</w:t>
+      </w:r>
+      <w:r>
+        <w:rPr>
+          <w:rFonts w:ascii="Times New Roman" w:hAnsi="Times New Roman" w:cs="Times New Roman"/>
+          <w:sz w:val="24"/>
+          <w:szCs w:val="24"/>
+        </w:rPr>
+        <w:t>_address</w:t>
+      </w:r>
+      <w:r>
+        <w:rPr>
+          <w:rFonts w:ascii="Times New Roman" w:hAnsi="Times New Roman" w:cs="Times New Roman"/>
+          <w:sz w:val="24"/>
+          <w:szCs w:val="24"/>
+        </w:rPr>
+        <w:t>.on_one_line</w:t>
+      </w:r>
+      <w:proofErr w:type="spellEnd"/>
+      <w:r>
+        <w:rPr>
+          <w:rFonts w:ascii="Times New Roman" w:hAnsi="Times New Roman" w:cs="Times New Roman"/>
+          <w:sz w:val="24"/>
+          <w:szCs w:val="24"/>
+        </w:rPr>
+        <w:t>() }}</w:t>
+      </w:r>
+      <w:r>
+        <w:rPr>
+          <w:rFonts w:ascii="Times New Roman" w:hAnsi="Times New Roman" w:cs="Times New Roman"/>
+          <w:sz w:val="24"/>
+          <w:szCs w:val="24"/>
+        </w:rPr>
+        <w:t>.</w:t>
+      </w:r>
+    </w:p>
+    <w:p/>
+    <w:p>
+      <w:r>
+        <w:t>According to Michigan law, you have 30 days from our move</w:t>
+      </w:r>
+      <w:r>
+        <w:t>-</w:t>
+      </w:r>
+      <w:r>
+        <w:t xml:space="preserve">out date to return our security deposit to us or give us an itemized list of damages and the remaining balance of our security deposit. </w:t>
+      </w:r>
+    </w:p>
+    <w:p/>
+    <w:p>
+      <w:r>
+        <w:t>The total of the security deposit is</w:t>
+      </w:r>
+      <w:r>
+        <w:t xml:space="preserve"> </w:t>
+      </w:r>
+      <w:r>
+        <w:t xml:space="preserve">{{ </w:t>
+      </w:r>
+      <w:r>
+        <w:t>currency(</w:t>
+      </w:r>
+      <w:proofErr w:type="spellStart"/>
+      <w:r>
+        <w:t>deposit_amount</w:t>
+      </w:r>
+      <w:proofErr w:type="spellEnd"/>
+      <w:r>
+        <w:t>)</w:t>
+      </w:r>
+      <w:r>
+        <w:t xml:space="preserve"> }}</w:t>
+      </w:r>
+      <w:r>
+        <w:t>.</w:t>
+      </w:r>
+      <w:r>
+        <w:t xml:space="preserve"> If </w:t>
+      </w:r>
+      <w:proofErr w:type="gramStart"/>
+      <w:r>
+        <w:rPr>
+          <w:rStyle w:val="contenttitle"/>
+        </w:rPr>
+        <w:t>{{ '</w:t>
+      </w:r>
+      <w:proofErr w:type="gramEnd"/>
+      <w:r>
+        <w:rPr>
+          <w:rStyle w:val="contenttitle"/>
+        </w:rPr>
+        <w:t xml:space="preserve">we' if </w:t>
+      </w:r>
+      <w:proofErr w:type="spellStart"/>
+      <w:r>
+        <w:rPr>
+          <w:rStyle w:val="contenttitle"/>
+        </w:rPr>
+        <w:t>users.there_is_another</w:t>
+      </w:r>
+      <w:proofErr w:type="spellEnd"/>
+      <w:r>
+        <w:rPr>
+          <w:rStyle w:val="contenttitle"/>
+        </w:rPr>
+        <w:t xml:space="preserve"> </w:t>
+      </w:r>
+      <w:r>
+        <w:rPr>
+          <w:rStyle w:val="contenttitle"/>
+        </w:rPr>
         <w:t>else 'I' }}</w:t>
       </w:r>
       <w:r>
-        <w:rPr>
-          <w:rStyle w:val="contenttitle"/>
-          <w:rFonts w:ascii="Times New Roman" w:hAnsi="Times New Roman"/>
-          <w:sz w:val="24"/>
-          <w:szCs w:val="24"/>
+        <w:t xml:space="preserve"> do not hear from</w:t>
+      </w:r>
+      <w:r>
+        <w:t xml:space="preserve"> you in two weeks </w:t>
+      </w:r>
+      <w:r>
+        <w:t xml:space="preserve">or receive a check for the amount of the security deposit, </w:t>
+      </w:r>
+      <w:r>
+        <w:rPr>
+          <w:rStyle w:val="contenttitle"/>
+        </w:rPr>
+        <w:t xml:space="preserve">{{ 'we' if </w:t>
+      </w:r>
+      <w:proofErr w:type="spellStart"/>
+      <w:r>
+        <w:rPr>
+          <w:rStyle w:val="contenttitle"/>
+        </w:rPr>
+        <w:t>users.there_is_another</w:t>
+      </w:r>
+      <w:proofErr w:type="spellEnd"/>
+      <w:r>
+        <w:rPr>
+          <w:rStyle w:val="contenttitle"/>
         </w:rPr>
         <w:t xml:space="preserve"> </w:t>
       </w:r>
       <w:r>
         <w:rPr>
-          <w:rFonts w:ascii="Times New Roman" w:hAnsi="Times New Roman" w:cs="Times New Roman"/>
-          <w:sz w:val="24"/>
-          <w:szCs w:val="24"/>
-        </w:rPr>
-        <w:t>vacated</w:t>
-      </w:r>
-      <w:r>
-        <w:rPr>
-          <w:rFonts w:ascii="Times New Roman" w:hAnsi="Times New Roman" w:cs="Times New Roman"/>
-          <w:sz w:val="24"/>
-          <w:szCs w:val="24"/>
-        </w:rPr>
-        <w:t xml:space="preserve"> {{ </w:t>
-      </w:r>
-      <w:proofErr w:type="spellStart"/>
-      <w:r>
-        <w:rPr>
-          <w:rFonts w:ascii="Times New Roman" w:hAnsi="Times New Roman" w:cs="Times New Roman"/>
-          <w:sz w:val="24"/>
-          <w:szCs w:val="24"/>
-        </w:rPr>
-        <w:t>rental_address.on_one_line</w:t>
-      </w:r>
-      <w:proofErr w:type="spellEnd"/>
-      <w:r>
-        <w:rPr>
-          <w:rFonts w:ascii="Times New Roman" w:hAnsi="Times New Roman" w:cs="Times New Roman"/>
-          <w:sz w:val="24"/>
-          <w:szCs w:val="24"/>
-        </w:rPr>
-        <w:t>() }}</w:t>
-      </w:r>
-      <w:r>
-        <w:rPr>
-          <w:rFonts w:ascii="Times New Roman" w:hAnsi="Times New Roman" w:cs="Times New Roman"/>
-          <w:sz w:val="24"/>
-          <w:szCs w:val="24"/>
-        </w:rPr>
-        <w:t xml:space="preserve">. On </w:t>
+          <w:rStyle w:val="contenttitle"/>
+        </w:rPr>
+        <w:t>else 'I' }}</w:t>
+      </w:r>
+      <w:r>
+        <w:t xml:space="preserve"> will be forced to file a suit in Small Claims Court to recover our money. </w:t>
       </w:r>
       <w:proofErr w:type="gramStart"/>
       <w:r>
         <w:rPr>
-          <w:rFonts w:ascii="Times New Roman" w:hAnsi="Times New Roman" w:cs="Times New Roman"/>
-          <w:sz w:val="24"/>
-          <w:szCs w:val="24"/>
-        </w:rPr>
-        <w:t xml:space="preserve">{{ </w:t>
-      </w:r>
-      <w:proofErr w:type="spellStart"/>
-      <w:r>
-        <w:rPr>
-          <w:rFonts w:ascii="Times New Roman" w:hAnsi="Times New Roman" w:cs="Times New Roman"/>
-          <w:sz w:val="24"/>
-          <w:szCs w:val="24"/>
-        </w:rPr>
-        <w:t>notification</w:t>
+          <w:rStyle w:val="contenttitle"/>
+        </w:rPr>
+        <w:t>{{ '</w:t>
       </w:r>
       <w:proofErr w:type="gramEnd"/>
       <w:r>
         <w:rPr>
-          <w:rFonts w:ascii="Times New Roman" w:hAnsi="Times New Roman" w:cs="Times New Roman"/>
-          <w:sz w:val="24"/>
-          <w:szCs w:val="24"/>
-        </w:rPr>
-        <w:t>_date</w:t>
-      </w:r>
-      <w:proofErr w:type="spellEnd"/>
-      <w:r>
-        <w:rPr>
-          <w:rFonts w:ascii="Times New Roman" w:hAnsi="Times New Roman" w:cs="Times New Roman"/>
-          <w:sz w:val="24"/>
-          <w:szCs w:val="24"/>
-        </w:rPr>
-        <w:t xml:space="preserve"> }}</w:t>
-      </w:r>
-      <w:r>
-        <w:rPr>
-          <w:rFonts w:ascii="Times New Roman" w:hAnsi="Times New Roman" w:cs="Times New Roman"/>
-          <w:sz w:val="24"/>
-          <w:szCs w:val="24"/>
-        </w:rPr>
-        <w:t>,</w:t>
-      </w:r>
-      <w:r>
-        <w:rPr>
-          <w:rFonts w:ascii="Times New Roman" w:hAnsi="Times New Roman" w:cs="Times New Roman"/>
-          <w:sz w:val="24"/>
-          <w:szCs w:val="24"/>
+          <w:rStyle w:val="contenttitle"/>
+        </w:rPr>
+        <w:t>W</w:t>
+      </w:r>
+      <w:r>
+        <w:rPr>
+          <w:rStyle w:val="contenttitle"/>
+        </w:rPr>
+        <w:t xml:space="preserve">e' if </w:t>
+      </w:r>
+      <w:proofErr w:type="spellStart"/>
+      <w:r>
+        <w:rPr>
+          <w:rStyle w:val="contenttitle"/>
+        </w:rPr>
+        <w:t>users.there_is_another</w:t>
+      </w:r>
+      <w:proofErr w:type="spellEnd"/>
+      <w:r>
+        <w:rPr>
+          <w:rStyle w:val="contenttitle"/>
         </w:rPr>
         <w:t xml:space="preserve"> </w:t>
       </w:r>
       <w:r>
         <w:rPr>
           <w:rStyle w:val="contenttitle"/>
-          <w:rFonts w:ascii="Times New Roman" w:hAnsi="Times New Roman"/>
-          <w:sz w:val="24"/>
-          <w:szCs w:val="24"/>
-        </w:rPr>
-        <w:t xml:space="preserve">{{ 'we' if </w:t>
-      </w:r>
-      <w:r>
-        <w:rPr>
-          <w:rStyle w:val="contenttitle"/>
-          <w:rFonts w:ascii="Times New Roman" w:hAnsi="Times New Roman"/>
-          <w:sz w:val="24"/>
-          <w:szCs w:val="24"/>
-        </w:rPr>
-        <w:t xml:space="preserve">True </w:t>
-      </w:r>
-      <w:r>
-        <w:rPr>
-          <w:rStyle w:val="contenttitle"/>
-          <w:rFonts w:ascii="Times New Roman" w:hAnsi="Times New Roman"/>
-          <w:sz w:val="24"/>
-          <w:szCs w:val="24"/>
-        </w:rPr>
-        <w:t xml:space="preserve">else 'I' }} </w:t>
-      </w:r>
-      <w:r>
-        <w:rPr>
-          <w:rFonts w:ascii="Times New Roman" w:hAnsi="Times New Roman" w:cs="Times New Roman"/>
-          <w:sz w:val="24"/>
-          <w:szCs w:val="24"/>
-        </w:rPr>
-        <w:t xml:space="preserve">{{ </w:t>
-      </w:r>
-      <w:proofErr w:type="spellStart"/>
-      <w:r>
-        <w:rPr>
-          <w:rFonts w:ascii="Times New Roman" w:hAnsi="Times New Roman" w:cs="Times New Roman"/>
-          <w:sz w:val="24"/>
-          <w:szCs w:val="24"/>
-        </w:rPr>
-        <w:t>type_of_delivery</w:t>
-      </w:r>
-      <w:proofErr w:type="spellEnd"/>
-      <w:r>
-        <w:rPr>
-          <w:rFonts w:ascii="Times New Roman" w:hAnsi="Times New Roman" w:cs="Times New Roman"/>
-          <w:sz w:val="24"/>
-          <w:szCs w:val="24"/>
-        </w:rPr>
-        <w:t xml:space="preserve"> }}</w:t>
-      </w:r>
-      <w:r>
-        <w:rPr>
-          <w:rFonts w:ascii="Times New Roman" w:hAnsi="Times New Roman" w:cs="Times New Roman"/>
-          <w:sz w:val="24"/>
-          <w:szCs w:val="24"/>
-        </w:rPr>
-        <w:t xml:space="preserve"> </w:t>
-      </w:r>
-      <w:r>
-        <w:rPr>
-          <w:rStyle w:val="contenttitle"/>
-          <w:rFonts w:ascii="Times New Roman" w:hAnsi="Times New Roman"/>
-          <w:sz w:val="24"/>
-          <w:szCs w:val="24"/>
-        </w:rPr>
-        <w:t xml:space="preserve">{{ 'our' if </w:t>
-      </w:r>
-      <w:r>
-        <w:rPr>
-          <w:rStyle w:val="contenttitle"/>
-          <w:rFonts w:ascii="Times New Roman" w:hAnsi="Times New Roman"/>
-          <w:sz w:val="24"/>
-          <w:szCs w:val="24"/>
-        </w:rPr>
-        <w:t xml:space="preserve">True </w:t>
-      </w:r>
-      <w:r>
-        <w:rPr>
-          <w:rStyle w:val="contenttitle"/>
-          <w:rFonts w:ascii="Times New Roman" w:hAnsi="Times New Roman"/>
-          <w:sz w:val="24"/>
-          <w:szCs w:val="24"/>
-        </w:rPr>
-        <w:t xml:space="preserve">else 'my' }} </w:t>
-      </w:r>
-      <w:r>
-        <w:rPr>
-          <w:rFonts w:ascii="Times New Roman" w:hAnsi="Times New Roman" w:cs="Times New Roman"/>
-          <w:sz w:val="24"/>
-          <w:szCs w:val="24"/>
-        </w:rPr>
-        <w:t xml:space="preserve">forwarding address to you. </w:t>
-      </w:r>
-      <w:proofErr w:type="gramStart"/>
-      <w:r>
-        <w:rPr>
-          <w:rStyle w:val="contenttitle"/>
-          <w:rFonts w:ascii="Times New Roman" w:hAnsi="Times New Roman"/>
-          <w:sz w:val="24"/>
-          <w:szCs w:val="24"/>
-        </w:rPr>
-        <w:t>{{ '</w:t>
-      </w:r>
-      <w:proofErr w:type="gramEnd"/>
-      <w:r>
-        <w:rPr>
-          <w:rStyle w:val="contenttitle"/>
-          <w:rFonts w:ascii="Times New Roman" w:hAnsi="Times New Roman"/>
-          <w:sz w:val="24"/>
-          <w:szCs w:val="24"/>
-        </w:rPr>
-        <w:t xml:space="preserve">Our' if </w:t>
-      </w:r>
-      <w:r>
-        <w:rPr>
-          <w:rStyle w:val="contenttitle"/>
-          <w:rFonts w:ascii="Times New Roman" w:hAnsi="Times New Roman"/>
-          <w:sz w:val="24"/>
-          <w:szCs w:val="24"/>
-        </w:rPr>
-        <w:t xml:space="preserve">True </w:t>
-      </w:r>
-      <w:r>
-        <w:rPr>
-          <w:rStyle w:val="contenttitle"/>
-          <w:rFonts w:ascii="Times New Roman" w:hAnsi="Times New Roman"/>
-          <w:sz w:val="24"/>
-          <w:szCs w:val="24"/>
-        </w:rPr>
-        <w:t>else 'My' }}</w:t>
-      </w:r>
-      <w:r>
-        <w:rPr>
-          <w:rStyle w:val="contenttitle"/>
-          <w:rFonts w:ascii="Times New Roman" w:hAnsi="Times New Roman"/>
-          <w:sz w:val="24"/>
-          <w:szCs w:val="24"/>
-        </w:rPr>
-        <w:t xml:space="preserve"> </w:t>
-      </w:r>
-      <w:r>
-        <w:rPr>
-          <w:rFonts w:ascii="Times New Roman" w:hAnsi="Times New Roman" w:cs="Times New Roman"/>
-          <w:sz w:val="24"/>
-          <w:szCs w:val="24"/>
-        </w:rPr>
-        <w:t xml:space="preserve">forwarding address is </w:t>
-      </w:r>
-      <w:r>
-        <w:rPr>
-          <w:rFonts w:ascii="Times New Roman" w:hAnsi="Times New Roman" w:cs="Times New Roman"/>
-          <w:sz w:val="24"/>
-          <w:szCs w:val="24"/>
-        </w:rPr>
-        <w:t xml:space="preserve">{{ </w:t>
-      </w:r>
-      <w:proofErr w:type="spellStart"/>
-      <w:r>
-        <w:rPr>
-          <w:rFonts w:ascii="Times New Roman" w:hAnsi="Times New Roman" w:cs="Times New Roman"/>
-          <w:sz w:val="24"/>
-          <w:szCs w:val="24"/>
-        </w:rPr>
-        <w:t>forwarding</w:t>
-      </w:r>
-      <w:r>
-        <w:rPr>
-          <w:rFonts w:ascii="Times New Roman" w:hAnsi="Times New Roman" w:cs="Times New Roman"/>
-          <w:sz w:val="24"/>
-          <w:szCs w:val="24"/>
-        </w:rPr>
-        <w:t>_address</w:t>
-      </w:r>
-      <w:r>
-        <w:rPr>
-          <w:rFonts w:ascii="Times New Roman" w:hAnsi="Times New Roman" w:cs="Times New Roman"/>
-          <w:sz w:val="24"/>
-          <w:szCs w:val="24"/>
-        </w:rPr>
-        <w:t>.on_one_line</w:t>
-      </w:r>
-      <w:proofErr w:type="spellEnd"/>
-      <w:r>
-        <w:rPr>
-          <w:rFonts w:ascii="Times New Roman" w:hAnsi="Times New Roman" w:cs="Times New Roman"/>
-          <w:sz w:val="24"/>
-          <w:szCs w:val="24"/>
-        </w:rPr>
-        <w:t>() }}</w:t>
-      </w:r>
-      <w:r>
-        <w:rPr>
-          <w:rFonts w:ascii="Times New Roman" w:hAnsi="Times New Roman" w:cs="Times New Roman"/>
-          <w:sz w:val="24"/>
-          <w:szCs w:val="24"/>
-        </w:rPr>
-        <w:t>.</w:t>
-      </w:r>
-    </w:p>
-    <w:p/>
-    <w:p>
-      <w:r>
-        <w:t>According to Michigan law, you have 30 days from our move</w:t>
-      </w:r>
-      <w:r>
-        <w:t>-</w:t>
-      </w:r>
-      <w:r>
-        <w:t xml:space="preserve">out date to return our security deposit to us or give us an itemized list of damages and the remaining balance of our security deposit. </w:t>
-      </w:r>
-    </w:p>
-    <w:p/>
-    <w:p>
-      <w:r>
-        <w:t>The total of the security deposit is</w:t>
-      </w:r>
-      <w:r>
-        <w:t xml:space="preserve"> </w:t>
-      </w:r>
-      <w:r>
-        <w:t xml:space="preserve">{{ </w:t>
-      </w:r>
-      <w:r>
-        <w:t>currency(</w:t>
-      </w:r>
-      <w:proofErr w:type="spellStart"/>
-      <w:r>
-        <w:t>deposit_amount</w:t>
-      </w:r>
-      <w:proofErr w:type="spellEnd"/>
-      <w:r>
-        <w:t>)</w:t>
-      </w:r>
-      <w:r>
-        <w:t xml:space="preserve"> }}</w:t>
-      </w:r>
-      <w:r>
-        <w:t>.</w:t>
-      </w:r>
-      <w:r>
-        <w:t xml:space="preserve"> If we do not hear from you in two </w:t>
-      </w:r>
-      <w:proofErr w:type="gramStart"/>
-      <w:r>
-        <w:t>weeks, or</w:t>
-      </w:r>
-      <w:proofErr w:type="gramEnd"/>
-      <w:r>
-        <w:t xml:space="preserve"> receive a check for the amount of the security deposit, we will be forced to file a suit in Small Claims Court to recover our money. We hope to hear from you soon.</w:t>
+        </w:rPr>
+        <w:t>else 'I' }}</w:t>
+      </w:r>
+      <w:r>
+        <w:t xml:space="preserve"> hope to hear from you soon.</w:t>
       </w:r>
     </w:p>
     <w:p/>
@@ -874,7 +1110,7 @@
 </file>
 
 <file path=word/styles.xml><?xml version="1.0" encoding="utf-8"?>
-<w:styles xmlns:mc="http://schemas.openxmlformats.org/markup-compatibility/2006" xmlns:r="http://schemas.openxmlformats.org/officeDocument/2006/relationships" xmlns:w="http://schemas.openxmlformats.org/wordprocessingml/2006/main" xmlns:w14="http://schemas.microsoft.com/office/word/2010/wordml" xmlns:w15="http://schemas.microsoft.com/office/word/2012/wordml" xmlns:w16cex="http://schemas.microsoft.com/office/word/2018/wordml/cex" xmlns:w16cid="http://schemas.microsoft.com/office/word/2016/wordml/cid" xmlns:w16="http://schemas.microsoft.com/office/word/2018/wordml" xmlns:w16sdtdh="http://schemas.microsoft.com/office/word/2020/wordml/sdtdatahash" xmlns:w16se="http://schemas.microsoft.com/office/word/2015/wordml/symex" mc:Ignorable="w14 w15 w16se w16cid w16 w16cex w16sdtdh">
+<w:styles xmlns:mc="http://schemas.openxmlformats.org/markup-compatibility/2006" xmlns:r="http://schemas.openxmlformats.org/officeDocument/2006/relationships" xmlns:w="http://schemas.openxmlformats.org/wordprocessingml/2006/main" xmlns:w14="http://schemas.microsoft.com/office/word/2010/wordml" xmlns:w15="http://schemas.microsoft.com/office/word/2012/wordml" xmlns:w16se="http://schemas.microsoft.com/office/word/2015/wordml/symex" mc:Ignorable="w14 w15 w16se">
   <w:docDefaults>
     <w:rPrDefault>
       <w:rPr>
@@ -884,7 +1120,7 @@
     </w:rPrDefault>
     <w:pPrDefault/>
   </w:docDefaults>
-  <w:latentStyles w:defLockedState="0" w:defUIPriority="99" w:defSemiHidden="0" w:defUnhideWhenUsed="0" w:defQFormat="0" w:count="376">
+  <w:latentStyles w:defLockedState="0" w:defUIPriority="99" w:defSemiHidden="0" w:defUnhideWhenUsed="0" w:defQFormat="0" w:count="371">
     <w:lsdException w:name="Normal" w:uiPriority="0" w:qFormat="1"/>
     <w:lsdException w:name="heading 1" w:uiPriority="9" w:qFormat="1"/>
     <w:lsdException w:name="heading 2" w:semiHidden="1" w:uiPriority="9" w:unhideWhenUsed="1" w:qFormat="1"/>
@@ -1256,11 +1492,6 @@
     <w:lsdException w:name="List Table 5 Dark Accent 6" w:uiPriority="50"/>
     <w:lsdException w:name="List Table 6 Colorful Accent 6" w:uiPriority="51"/>
     <w:lsdException w:name="List Table 7 Colorful Accent 6" w:uiPriority="52"/>
-    <w:lsdException w:name="Mention" w:semiHidden="1" w:unhideWhenUsed="1"/>
-    <w:lsdException w:name="Smart Hyperlink" w:semiHidden="1" w:unhideWhenUsed="1"/>
-    <w:lsdException w:name="Hashtag" w:semiHidden="1" w:unhideWhenUsed="1"/>
-    <w:lsdException w:name="Unresolved Mention" w:semiHidden="1" w:unhideWhenUsed="1"/>
-    <w:lsdException w:name="Smart Link" w:semiHidden="1" w:unhideWhenUsed="1"/>
   </w:latentStyles>
   <w:style w:type="paragraph" w:default="1" w:styleId="Normal">
     <w:name w:val="Normal"/>

</xml_diff>